<commit_message>
Doc reviewed by Bob
</commit_message>
<xml_diff>
--- a/fn_mitre_integration/doc/Resilient Integration to MITRE.docx
+++ b/fn_mitre_integration/doc/Resilient Integration to MITRE.docx
@@ -419,33 +419,24 @@
           <w:numId w:val="34"/>
         </w:numPr>
         <w:rPr>
-          <w:lang w:eastAsia="zh-CN"/>
-        </w:rPr>
-      </w:pPr>
-      <w:r>
-        <w:rPr>
-          <w:lang w:eastAsia="zh-CN"/>
-        </w:rPr>
-        <w:t>Query ATT&amp;CK information for a MITRE technique</w:t>
-      </w:r>
-    </w:p>
-    <w:p>
-      <w:pPr>
-        <w:pStyle w:val="BodyText"/>
-        <w:rPr>
           <w:rStyle w:val="IntenseEmphasis"/>
           <w:i w:val="0"/>
           <w:iCs w:val="0"/>
           <w:color w:val="auto"/>
         </w:rPr>
       </w:pPr>
+      <w:r>
+        <w:rPr>
+          <w:lang w:eastAsia="zh-CN"/>
+        </w:rPr>
+        <w:t>Query ATT&amp;CK information for a MITRE technique</w:t>
+      </w:r>
     </w:p>
     <w:p>
       <w:pPr>
         <w:pStyle w:val="Heading10"/>
       </w:pPr>
       <w:r>
-        <w:lastRenderedPageBreak/>
         <w:t>Installation</w:t>
       </w:r>
     </w:p>
@@ -513,7 +504,33 @@
         </w:numPr>
       </w:pPr>
       <w:r>
-        <w:t>You have access to the command line of the Resilient appliance, which hosts the Resilient platform; or to a separate integration server where you will deploy and run the functions code. If using a separate integration server, you must install Python version 2.7.10 or later, or version 3.6 or later, and “pip”. (The Resilient appliance is preconfigured with a suitable version of Python.)</w:t>
+        <w:t xml:space="preserve">You have access to a Resilient integration server. An </w:t>
+      </w:r>
+      <w:r>
+        <w:rPr>
+          <w:i/>
+        </w:rPr>
+        <w:t>integration server</w:t>
+      </w:r>
+      <w:r>
+        <w:t xml:space="preserve"> is the system that you use to deploy integration packages to the Resilient platform. See the </w:t>
+      </w:r>
+      <w:hyperlink r:id="rId10" w:history="1">
+        <w:r>
+          <w:rPr>
+            <w:rStyle w:val="Hyperlink"/>
+          </w:rPr>
+          <w:t>Resilient Integration Server Guid</w:t>
+        </w:r>
+        <w:r>
+          <w:rPr>
+            <w:rStyle w:val="Hyperlink"/>
+          </w:rPr>
+          <w:t>e (PDF)</w:t>
+        </w:r>
+      </w:hyperlink>
+      <w:r>
+        <w:t xml:space="preserve"> for more information. </w:t>
       </w:r>
     </w:p>
     <w:p>
@@ -522,6 +539,7 @@
       </w:pPr>
       <w:bookmarkStart w:id="2" w:name="_Toc509305886"/>
       <w:r>
+        <w:lastRenderedPageBreak/>
         <w:t>Install the Python components</w:t>
       </w:r>
       <w:bookmarkEnd w:id="2"/>
@@ -621,16 +639,7 @@
         </w:numPr>
       </w:pPr>
       <w:r>
-        <w:t>Run the following command to ins</w:t>
-      </w:r>
-      <w:r>
-        <w:rPr>
-          <w:rStyle w:val="BodyTextChar"/>
-        </w:rPr>
-        <w:t>tal</w:t>
-      </w:r>
-      <w:r>
-        <w:t>l the package:</w:t>
+        <w:t>To install the package, you must first unzip it then install the package as follows:</w:t>
       </w:r>
     </w:p>
     <w:p>
@@ -754,7 +763,6 @@
           <w:rFonts w:cs="Arial"/>
           <w:color w:val="000000"/>
         </w:rPr>
-        <w:lastRenderedPageBreak/>
         <w:t xml:space="preserve">Using sudo, </w:t>
       </w:r>
       <w:r>
@@ -771,21 +779,8 @@
         <w:keepNext/>
         <w:ind w:left="720"/>
       </w:pPr>
-      <w:proofErr w:type="spellStart"/>
-      <w:r>
-        <w:t>sudo</w:t>
-      </w:r>
-      <w:proofErr w:type="spellEnd"/>
-      <w:r>
-        <w:t xml:space="preserve"> </w:t>
-      </w:r>
-      <w:proofErr w:type="spellStart"/>
-      <w:r>
-        <w:t>su</w:t>
-      </w:r>
-      <w:proofErr w:type="spellEnd"/>
-      <w:r>
-        <w:t xml:space="preserve"> - integration</w:t>
+      <w:r>
+        <w:t>sudo su - integration</w:t>
       </w:r>
     </w:p>
     <w:p>
@@ -1075,10 +1070,7 @@
               <w:pStyle w:val="BodyText"/>
             </w:pPr>
             <w:r>
-              <w:t xml:space="preserve">Example of </w:t>
-            </w:r>
-            <w:r>
-              <w:t xml:space="preserve">getting MITRE </w:t>
+              <w:t xml:space="preserve">Example of getting MITRE </w:t>
             </w:r>
             <w:r>
               <w:t xml:space="preserve">tactic </w:t>
@@ -1165,10 +1157,7 @@
               <w:pStyle w:val="BodyText"/>
             </w:pPr>
             <w:r>
-              <w:t xml:space="preserve">Example of </w:t>
-            </w:r>
-            <w:r>
-              <w:t>adding MITRE technique task</w:t>
+              <w:t>Example of adding MITRE technique task</w:t>
             </w:r>
           </w:p>
         </w:tc>
@@ -1192,7 +1181,19 @@
         <w:pStyle w:val="BodyText"/>
       </w:pPr>
       <w:r>
-        <w:t xml:space="preserve">The “Example of getting tactic information” updates both the “MITRE ATTACK of Incident” and “MITRE ATTACK techniques” data tables, while the “Example of getting technique information” populates the “MITRE ATTACK techniques” data table. </w:t>
+        <w:t xml:space="preserve">The “Example of getting tactic information” </w:t>
+      </w:r>
+      <w:r>
+        <w:t xml:space="preserve">rule </w:t>
+      </w:r>
+      <w:r>
+        <w:t xml:space="preserve">updates both the “MITRE ATTACK of Incident” and “MITRE ATTACK techniques” data tables, while the “Example of getting technique information” </w:t>
+      </w:r>
+      <w:r>
+        <w:t xml:space="preserve">rule </w:t>
+      </w:r>
+      <w:r>
+        <w:t xml:space="preserve">populates the “MITRE ATTACK techniques” data table. </w:t>
       </w:r>
     </w:p>
     <w:p>
@@ -1200,10 +1201,9 @@
         <w:pStyle w:val="BodyText"/>
       </w:pPr>
       <w:r>
+        <w:lastRenderedPageBreak/>
         <w:t>The “Create Task for Technique” is a data table rule for the “MITRE ATTACK techniques” data table. It creates a task for a selected technique.</w:t>
       </w:r>
-      <w:bookmarkStart w:id="3" w:name="_GoBack"/>
-      <w:bookmarkEnd w:id="3"/>
     </w:p>
     <w:bookmarkEnd w:id="1"/>
     <w:p>
@@ -1331,7 +1331,6 @@
         <w:pStyle w:val="Heading20"/>
       </w:pPr>
       <w:r>
-        <w:lastRenderedPageBreak/>
         <w:t>Configur</w:t>
       </w:r>
       <w:r>
@@ -1540,8 +1539,13 @@
         <w:br/>
       </w:r>
       <w:r>
-        <w:t>Requires=resilient.service</w:t>
-      </w:r>
+        <w:t>Requires=</w:t>
+      </w:r>
+      <w:proofErr w:type="spellStart"/>
+      <w:r>
+        <w:t>resilient.service</w:t>
+      </w:r>
+      <w:proofErr w:type="spellEnd"/>
     </w:p>
     <w:p>
       <w:pPr>
@@ -1577,8 +1581,21 @@
       <w:r>
         <w:br/>
       </w:r>
-      <w:r>
-        <w:t>ExecStart=/usr/local/bin/resilient-circuits run</w:t>
+      <w:proofErr w:type="spellStart"/>
+      <w:r>
+        <w:t>ExecStart</w:t>
+      </w:r>
+      <w:proofErr w:type="spellEnd"/>
+      <w:r>
+        <w:t>=/</w:t>
+      </w:r>
+      <w:proofErr w:type="spellStart"/>
+      <w:r>
+        <w:t>usr</w:t>
+      </w:r>
+      <w:proofErr w:type="spellEnd"/>
+      <w:r>
+        <w:t>/local/bin/resilient-circuits run</w:t>
       </w:r>
       <w:r>
         <w:br/>
@@ -1679,7 +1696,7 @@
           <w:color w:val="000000"/>
         </w:rPr>
       </w:pPr>
-      <w:bookmarkStart w:id="4" w:name="_Toc510253268"/>
+      <w:bookmarkStart w:id="3" w:name="_Toc510253268"/>
       <w:r>
         <w:rPr>
           <w:rFonts w:cs="Arial"/>
@@ -1773,8 +1790,8 @@
           <w:sz w:val="20"/>
         </w:rPr>
       </w:pPr>
-      <w:bookmarkStart w:id="5" w:name="_Toc510253272"/>
-      <w:bookmarkEnd w:id="4"/>
+      <w:bookmarkStart w:id="4" w:name="_Toc510253272"/>
+      <w:bookmarkEnd w:id="3"/>
       <w:r>
         <w:lastRenderedPageBreak/>
         <w:t>Function Descriptions</w:t>
@@ -1786,7 +1803,7 @@
         <w:keepNext/>
       </w:pPr>
       <w:r>
-        <w:t>Once the function package deploys the function(s), you can view them in the Resilient platform Functions tab, as shown below.</w:t>
+        <w:t>Once the function package deploys the functions, you can view them in the Resilient platform Functions tab, as shown below.</w:t>
       </w:r>
       <w:r>
         <w:t xml:space="preserve"> </w:t>
@@ -1797,6 +1814,7 @@
         <w:pStyle w:val="BodyText"/>
         <w:keepNext/>
       </w:pPr>
+      <w:commentRangeStart w:id="5"/>
       <w:r>
         <w:rPr>
           <w:noProof/>
@@ -1817,7 +1835,7 @@
                     <pic:cNvPicPr/>
                   </pic:nvPicPr>
                   <pic:blipFill>
-                    <a:blip r:embed="rId10"/>
+                    <a:blip r:embed="rId11"/>
                     <a:stretch>
                       <a:fillRect/>
                     </a:stretch>
@@ -1837,6 +1855,15 @@
           </wp:inline>
         </w:drawing>
       </w:r>
+      <w:commentRangeEnd w:id="5"/>
+      <w:r>
+        <w:rPr>
+          <w:rStyle w:val="CommentReference"/>
+          <w:rFonts w:ascii="Cambria" w:eastAsia="Cambria" w:hAnsi="Cambria" w:cs="Cambria"/>
+          <w:color w:val="000000"/>
+        </w:rPr>
+        <w:commentReference w:id="5"/>
+      </w:r>
     </w:p>
     <w:p>
       <w:pPr>
@@ -1847,7 +1874,11 @@
         <w:t>The workflow can be viewed from the Workflows page.</w:t>
       </w:r>
       <w:r>
-        <w:t xml:space="preserve"> [Need to update screenshot with clean </w:t>
+        <w:t xml:space="preserve"> </w:t>
+      </w:r>
+      <w:commentRangeStart w:id="7"/>
+      <w:r>
+        <w:t xml:space="preserve">[Need to update screenshot with clean </w:t>
       </w:r>
       <w:proofErr w:type="spellStart"/>
       <w:r>
@@ -1856,6 +1887,15 @@
       <w:proofErr w:type="spellEnd"/>
       <w:r>
         <w:t>]</w:t>
+      </w:r>
+      <w:commentRangeEnd w:id="7"/>
+      <w:r>
+        <w:rPr>
+          <w:rStyle w:val="CommentReference"/>
+          <w:rFonts w:ascii="Cambria" w:eastAsia="Cambria" w:hAnsi="Cambria" w:cs="Cambria"/>
+          <w:color w:val="000000"/>
+        </w:rPr>
+        <w:commentReference w:id="7"/>
       </w:r>
     </w:p>
     <w:p>
@@ -1883,7 +1923,7 @@
                     <pic:cNvPicPr/>
                   </pic:nvPicPr>
                   <pic:blipFill>
-                    <a:blip r:embed="rId11"/>
+                    <a:blip r:embed="rId15"/>
                     <a:stretch>
                       <a:fillRect/>
                     </a:stretch>
@@ -1913,13 +1953,25 @@
         <w:t>The rule that calls this workflow can be viewed from the Rules page.</w:t>
       </w:r>
       <w:r>
-        <w:t xml:space="preserve"> [Need to update screenshot with clean rules]</w:t>
+        <w:t xml:space="preserve"> </w:t>
+      </w:r>
+      <w:commentRangeStart w:id="8"/>
+      <w:r>
+        <w:t>[Need to update screenshot with clean rules]</w:t>
+      </w:r>
+      <w:commentRangeEnd w:id="8"/>
+      <w:r>
+        <w:rPr>
+          <w:rStyle w:val="CommentReference"/>
+          <w:rFonts w:ascii="Cambria" w:eastAsia="Cambria" w:hAnsi="Cambria" w:cs="Cambria"/>
+          <w:color w:val="000000"/>
+        </w:rPr>
+        <w:commentReference w:id="8"/>
       </w:r>
     </w:p>
     <w:p>
       <w:pPr>
         <w:pStyle w:val="BodyText"/>
-        <w:keepNext/>
       </w:pPr>
       <w:r>
         <w:rPr>
@@ -1941,7 +1993,7 @@
                     <pic:cNvPicPr/>
                   </pic:nvPicPr>
                   <pic:blipFill>
-                    <a:blip r:embed="rId12"/>
+                    <a:blip r:embed="rId16"/>
                     <a:stretch>
                       <a:fillRect/>
                     </a:stretch>
@@ -1968,6 +2020,7 @@
       </w:pPr>
       <w:proofErr w:type="spellStart"/>
       <w:r>
+        <w:lastRenderedPageBreak/>
         <w:t>mitre_technique_</w:t>
       </w:r>
       <w:proofErr w:type="gramStart"/>
@@ -1983,6 +2036,7 @@
     <w:p>
       <w:pPr>
         <w:pStyle w:val="BodyText"/>
+        <w:keepNext/>
       </w:pPr>
       <w:r>
         <w:t xml:space="preserve">This function retrieves ATT&amp;CK information of the given MITRE technique from MITRE STIX TAXII server. Assume that the “MITRE” tab was created as shown above, enter a valid MITRE technique. For example, “AppleScript” can be used. </w:t>
@@ -1991,6 +2045,7 @@
     <w:p>
       <w:pPr>
         <w:pStyle w:val="BodyText"/>
+        <w:keepNext/>
       </w:pPr>
       <w:r>
         <w:t>Now click Actions-&gt;Get MITRE technique information. This rule invokes the “Example of getting MITRE technique information” workflow, which calls the “MITRE technique information” function. The returned result is used by the workflow to populate the “MITRE ATTACK technique” data table.</w:t>
@@ -2004,7 +2059,6 @@
         <w:rPr>
           <w:noProof/>
         </w:rPr>
-        <w:lastRenderedPageBreak/>
         <w:drawing>
           <wp:inline distT="0" distB="0" distL="0" distR="0" wp14:anchorId="5755CCE3" wp14:editId="11A21030">
             <wp:extent cx="5486400" cy="2381250"/>
@@ -2021,7 +2075,7 @@
                     <pic:cNvPicPr/>
                   </pic:nvPicPr>
                   <pic:blipFill>
-                    <a:blip r:embed="rId13"/>
+                    <a:blip r:embed="rId17"/>
                     <a:stretch>
                       <a:fillRect/>
                     </a:stretch>
@@ -2047,7 +2101,22 @@
         <w:pStyle w:val="BodyText"/>
       </w:pPr>
       <w:r>
-        <w:t>Note the “MITRE technique information” takes three inputs. Either the technique name or the technique id can be used to lookup the technique. If the flag “</w:t>
+        <w:t>T</w:t>
+      </w:r>
+      <w:r>
+        <w:t xml:space="preserve">he “MITRE technique information” takes three inputs. </w:t>
+      </w:r>
+      <w:r>
+        <w:t>T</w:t>
+      </w:r>
+      <w:r>
+        <w:t xml:space="preserve">he technique name or the technique </w:t>
+      </w:r>
+      <w:r>
+        <w:t xml:space="preserve">ID </w:t>
+      </w:r>
+      <w:r>
+        <w:t>can be used to lookup the technique. If the flag “</w:t>
       </w:r>
       <w:proofErr w:type="spellStart"/>
       <w:r>
@@ -2064,6 +2133,7 @@
       </w:pPr>
       <w:proofErr w:type="spellStart"/>
       <w:r>
+        <w:lastRenderedPageBreak/>
         <w:t>mitre_tactic_</w:t>
       </w:r>
       <w:proofErr w:type="gramStart"/>
@@ -2079,12 +2149,19 @@
     <w:p>
       <w:pPr>
         <w:pStyle w:val="BodyText"/>
+        <w:keepNext/>
       </w:pPr>
       <w:r>
         <w:t xml:space="preserve">This function retrieves ATT&amp;CK information for give MITRE tactic(s). </w:t>
       </w:r>
       <w:r>
-        <w:t>To use this function, user can create a “MITRE” tab, and put the two custom fields (</w:t>
+        <w:t xml:space="preserve">To use this function, </w:t>
+      </w:r>
+      <w:r>
+        <w:t xml:space="preserve">a </w:t>
+      </w:r>
+      <w:r>
+        <w:t>user can create a “MITRE” tab, and put the two custom fields (</w:t>
       </w:r>
       <w:proofErr w:type="spellStart"/>
       <w:r>
@@ -2127,7 +2204,7 @@
                     <pic:cNvPicPr/>
                   </pic:nvPicPr>
                   <pic:blipFill>
-                    <a:blip r:embed="rId14"/>
+                    <a:blip r:embed="rId18"/>
                     <a:stretch>
                       <a:fillRect/>
                     </a:stretch>
@@ -2151,9 +2228,23 @@
     <w:p>
       <w:pPr>
         <w:pStyle w:val="BodyText"/>
-      </w:pPr>
-      <w:r>
-        <w:t xml:space="preserve">Now click Actions-&gt;Get MITRE tactic information. This rule invokes the “Example of getting MITRE tactic information” workflow, which calls the “MITRE tactic information” function. The function fetch information from the MITRE STIX TAXII server, and the returned result was used by the workflow to populate two data tables. </w:t>
+        <w:keepNext/>
+      </w:pPr>
+      <w:r>
+        <w:lastRenderedPageBreak/>
+        <w:t>Now click Actions-&gt;Get MITRE tactic information. This rule invokes the “Example of getting MITRE tactic information” workflow, which calls the “MITRE tactic information” function. The function fetch</w:t>
+      </w:r>
+      <w:r>
+        <w:t>es</w:t>
+      </w:r>
+      <w:r>
+        <w:t xml:space="preserve"> information from the MITRE STIX TAXII server, and </w:t>
+      </w:r>
+      <w:r>
+        <w:t xml:space="preserve">workflow uses </w:t>
+      </w:r>
+      <w:r>
+        <w:t xml:space="preserve">the returned result to populate two data tables. </w:t>
       </w:r>
     </w:p>
     <w:p>
@@ -2164,7 +2255,6 @@
         <w:rPr>
           <w:noProof/>
         </w:rPr>
-        <w:lastRenderedPageBreak/>
         <w:drawing>
           <wp:inline distT="0" distB="0" distL="0" distR="0" wp14:anchorId="2EB5CADB" wp14:editId="198157E0">
             <wp:extent cx="5486400" cy="4027170"/>
@@ -2181,7 +2271,7 @@
                     <pic:cNvPicPr/>
                   </pic:nvPicPr>
                   <pic:blipFill>
-                    <a:blip r:embed="rId15"/>
+                    <a:blip r:embed="rId19"/>
                     <a:stretch>
                       <a:fillRect/>
                     </a:stretch>
@@ -2212,7 +2302,13 @@
         <w:pStyle w:val="BodyText"/>
       </w:pPr>
       <w:r>
-        <w:t xml:space="preserve">Note once a technique is added to the “MITRE ATTACK techniques” data table, user can further create a task to further investigate/mitigate the technique. </w:t>
+        <w:t xml:space="preserve">Note once a technique is added to the “MITRE ATTACK techniques” data table, </w:t>
+      </w:r>
+      <w:r>
+        <w:t xml:space="preserve">a </w:t>
+      </w:r>
+      <w:r>
+        <w:t xml:space="preserve">user can create a task to further investigate/mitigate the technique. </w:t>
       </w:r>
       <w:r>
         <w:rPr>
@@ -2234,7 +2330,7 @@
                     <pic:cNvPicPr/>
                   </pic:nvPicPr>
                   <pic:blipFill>
-                    <a:blip r:embed="rId16"/>
+                    <a:blip r:embed="rId20"/>
                     <a:stretch>
                       <a:fillRect/>
                     </a:stretch>
@@ -2258,8 +2354,10 @@
     <w:p>
       <w:pPr>
         <w:pStyle w:val="BodyText"/>
-      </w:pPr>
-      <w:r>
+        <w:keepNext/>
+      </w:pPr>
+      <w:r>
+        <w:lastRenderedPageBreak/>
         <w:t xml:space="preserve">The “Create Task </w:t>
       </w:r>
       <w:proofErr w:type="gramStart"/>
@@ -2268,7 +2366,19 @@
       </w:r>
       <w:proofErr w:type="gramEnd"/>
       <w:r>
-        <w:t xml:space="preserve"> Technique” rule invokes the “Example of adding MITRE tech task” workflow. Note here most of the information of this technique is in the data table except the mitigation. The example workflow invokes the “MITRE technique information” function and set the “</w:t>
+        <w:t xml:space="preserve"> Technique” rule invokes the “Example of adding MITRE tech task” workflow. </w:t>
+      </w:r>
+      <w:r>
+        <w:t>M</w:t>
+      </w:r>
+      <w:r>
+        <w:t>ost of the information of this technique is in the data table except the mitigation. The example workflow invokes the “MITRE technique information” function and set</w:t>
+      </w:r>
+      <w:r>
+        <w:t>s</w:t>
+      </w:r>
+      <w:r>
+        <w:t xml:space="preserve"> the “</w:t>
       </w:r>
       <w:proofErr w:type="spellStart"/>
       <w:r>
@@ -2276,15 +2386,7 @@
       </w:r>
       <w:proofErr w:type="spellEnd"/>
       <w:r>
-        <w:t xml:space="preserve">” to Yes. </w:t>
-      </w:r>
-      <w:proofErr w:type="gramStart"/>
-      <w:r>
-        <w:t>Thus</w:t>
-      </w:r>
-      <w:proofErr w:type="gramEnd"/>
-      <w:r>
-        <w:t xml:space="preserve"> the function retrieves only the mitigation for this technique.</w:t>
+        <w:t>” to Yes. Thus the function retrieves only the mitigation for this technique.</w:t>
       </w:r>
     </w:p>
     <w:p>
@@ -2295,7 +2397,6 @@
         <w:rPr>
           <w:noProof/>
         </w:rPr>
-        <w:lastRenderedPageBreak/>
         <w:drawing>
           <wp:inline distT="0" distB="0" distL="0" distR="0" wp14:anchorId="69B71192" wp14:editId="545F18D5">
             <wp:extent cx="5486400" cy="2959735"/>
@@ -2312,7 +2413,7 @@
                     <pic:cNvPicPr/>
                   </pic:nvPicPr>
                   <pic:blipFill>
-                    <a:blip r:embed="rId17"/>
+                    <a:blip r:embed="rId21"/>
                     <a:stretch>
                       <a:fillRect/>
                     </a:stretch>
@@ -2365,7 +2466,7 @@
                     <pic:cNvPicPr/>
                   </pic:nvPicPr>
                   <pic:blipFill>
-                    <a:blip r:embed="rId18"/>
+                    <a:blip r:embed="rId22"/>
                     <a:stretch>
                       <a:fillRect/>
                     </a:stretch>
@@ -2390,13 +2491,13 @@
       <w:pPr>
         <w:pStyle w:val="Heading10"/>
       </w:pPr>
-      <w:bookmarkStart w:id="6" w:name="_Toc510253273"/>
-      <w:bookmarkEnd w:id="5"/>
+      <w:bookmarkStart w:id="9" w:name="_Toc510253273"/>
+      <w:bookmarkEnd w:id="4"/>
       <w:r>
         <w:lastRenderedPageBreak/>
         <w:t>Troubleshooting</w:t>
       </w:r>
-      <w:bookmarkEnd w:id="6"/>
+      <w:bookmarkEnd w:id="9"/>
     </w:p>
     <w:p>
       <w:pPr>
@@ -2623,11 +2724,11 @@
       <w:pPr>
         <w:pStyle w:val="Heading10"/>
       </w:pPr>
-      <w:bookmarkStart w:id="7" w:name="_Toc510253274"/>
+      <w:bookmarkStart w:id="10" w:name="_Toc510253274"/>
       <w:r>
         <w:t>Support</w:t>
       </w:r>
-      <w:bookmarkEnd w:id="7"/>
+      <w:bookmarkEnd w:id="10"/>
     </w:p>
     <w:p>
       <w:pPr>
@@ -2637,7 +2738,7 @@
       <w:r>
         <w:t xml:space="preserve">For additional support, contact </w:t>
       </w:r>
-      <w:hyperlink r:id="rId19">
+      <w:hyperlink r:id="rId23">
         <w:r>
           <w:rPr>
             <w:rStyle w:val="Hyperlink"/>
@@ -2664,12 +2765,11 @@
       </w:r>
     </w:p>
     <w:sectPr>
-      <w:headerReference w:type="even" r:id="rId20"/>
-      <w:headerReference w:type="default" r:id="rId21"/>
-      <w:footerReference w:type="even" r:id="rId22"/>
-      <w:footerReference w:type="default" r:id="rId23"/>
-      <w:headerReference w:type="first" r:id="rId24"/>
-      <w:footerReference w:type="first" r:id="rId25"/>
+      <w:headerReference w:type="even" r:id="rId24"/>
+      <w:headerReference w:type="default" r:id="rId25"/>
+      <w:footerReference w:type="default" r:id="rId26"/>
+      <w:headerReference w:type="first" r:id="rId27"/>
+      <w:footerReference w:type="first" r:id="rId28"/>
       <w:pgSz w:w="12240" w:h="15840"/>
       <w:pgMar w:top="1440" w:right="1800" w:bottom="1440" w:left="1800" w:header="720" w:footer="144" w:gutter="0"/>
       <w:pgNumType w:start="1"/>
@@ -2681,6 +2781,77 @@
 </w:document>
 </file>
 
+<file path=word/comments.xml><?xml version="1.0" encoding="utf-8"?>
+<w:comments xmlns:wpc="http://schemas.microsoft.com/office/word/2010/wordprocessingCanvas" xmlns:cx="http://schemas.microsoft.com/office/drawing/2014/chartex" xmlns:cx1="http://schemas.microsoft.com/office/drawing/2015/9/8/chartex" xmlns:cx2="http://schemas.microsoft.com/office/drawing/2015/10/21/chartex" xmlns:cx3="http://schemas.microsoft.com/office/drawing/2016/5/9/chartex" xmlns:cx4="http://schemas.microsoft.com/office/drawing/2016/5/10/chartex" xmlns:cx5="http://schemas.microsoft.com/office/drawing/2016/5/11/chartex" xmlns:cx6="http://schemas.microsoft.com/office/drawing/2016/5/12/chartex" xmlns:cx7="http://schemas.microsoft.com/office/drawing/2016/5/13/chartex" xmlns:cx8="http://schemas.microsoft.com/office/drawing/2016/5/14/chartex" xmlns:mc="http://schemas.openxmlformats.org/markup-compatibility/2006" xmlns:aink="http://schemas.microsoft.com/office/drawing/2016/ink" xmlns:am3d="http://schemas.microsoft.com/office/drawing/2017/model3d" xmlns:o="urn:schemas-microsoft-com:office:office" xmlns:r="http://schemas.openxmlformats.org/officeDocument/2006/relationships" xmlns:m="http://schemas.openxmlformats.org/officeDocument/2006/math" xmlns:v="urn:schemas-microsoft-com:vml" xmlns:wp14="http://schemas.microsoft.com/office/word/2010/wordprocessingDrawing" xmlns:wp="http://schemas.openxmlformats.org/drawingml/2006/wordprocessingDrawing" xmlns:w10="urn:schemas-microsoft-com:office:word" xmlns:w="http://schemas.openxmlformats.org/wordprocessingml/2006/main" xmlns:w14="http://schemas.microsoft.com/office/word/2010/wordml" xmlns:w15="http://schemas.microsoft.com/office/word/2012/wordml" xmlns:w16cid="http://schemas.microsoft.com/office/word/2016/wordml/cid" xmlns:w16se="http://schemas.microsoft.com/office/word/2015/wordml/symex" xmlns:wpg="http://schemas.microsoft.com/office/word/2010/wordprocessingGroup" xmlns:wpi="http://schemas.microsoft.com/office/word/2010/wordprocessingInk" xmlns:wne="http://schemas.microsoft.com/office/word/2006/wordml" xmlns:wps="http://schemas.microsoft.com/office/word/2010/wordprocessingShape" mc:Ignorable="w14 w15 w16se w16cid wp14">
+  <w:comment w:id="5" w:author="Robert Govoni" w:date="2019-02-21T14:00:00Z" w:initials="RG">
+    <w:p>
+      <w:pPr>
+        <w:pStyle w:val="CommentText"/>
+      </w:pPr>
+      <w:bookmarkStart w:id="6" w:name="_GoBack"/>
+      <w:bookmarkEnd w:id="6"/>
+      <w:r>
+        <w:rPr>
+          <w:rStyle w:val="CommentReference"/>
+        </w:rPr>
+        <w:annotationRef/>
+      </w:r>
+      <w:r>
+        <w:t>Screenshots show your name (multiple places)</w:t>
+      </w:r>
+    </w:p>
+  </w:comment>
+  <w:comment w:id="7" w:author="Robert Govoni" w:date="2019-02-21T14:00:00Z" w:initials="RG">
+    <w:p>
+      <w:pPr>
+        <w:pStyle w:val="CommentText"/>
+      </w:pPr>
+      <w:r>
+        <w:rPr>
+          <w:rStyle w:val="CommentReference"/>
+        </w:rPr>
+        <w:annotationRef/>
+      </w:r>
+      <w:r>
+        <w:t>update</w:t>
+      </w:r>
+    </w:p>
+  </w:comment>
+  <w:comment w:id="8" w:author="Robert Govoni" w:date="2019-02-21T14:00:00Z" w:initials="RG">
+    <w:p>
+      <w:pPr>
+        <w:pStyle w:val="CommentText"/>
+      </w:pPr>
+      <w:r>
+        <w:rPr>
+          <w:rStyle w:val="CommentReference"/>
+        </w:rPr>
+        <w:annotationRef/>
+      </w:r>
+      <w:r>
+        <w:t>update</w:t>
+      </w:r>
+    </w:p>
+  </w:comment>
+</w:comments>
+</file>
+
+<file path=word/commentsExtended.xml><?xml version="1.0" encoding="utf-8"?>
+<w15:commentsEx xmlns:wpc="http://schemas.microsoft.com/office/word/2010/wordprocessingCanvas" xmlns:cx="http://schemas.microsoft.com/office/drawing/2014/chartex" xmlns:cx1="http://schemas.microsoft.com/office/drawing/2015/9/8/chartex" xmlns:cx2="http://schemas.microsoft.com/office/drawing/2015/10/21/chartex" xmlns:cx3="http://schemas.microsoft.com/office/drawing/2016/5/9/chartex" xmlns:cx4="http://schemas.microsoft.com/office/drawing/2016/5/10/chartex" xmlns:cx5="http://schemas.microsoft.com/office/drawing/2016/5/11/chartex" xmlns:cx6="http://schemas.microsoft.com/office/drawing/2016/5/12/chartex" xmlns:cx7="http://schemas.microsoft.com/office/drawing/2016/5/13/chartex" xmlns:cx8="http://schemas.microsoft.com/office/drawing/2016/5/14/chartex" xmlns:mc="http://schemas.openxmlformats.org/markup-compatibility/2006" xmlns:aink="http://schemas.microsoft.com/office/drawing/2016/ink" xmlns:am3d="http://schemas.microsoft.com/office/drawing/2017/model3d" xmlns:o="urn:schemas-microsoft-com:office:office" xmlns:r="http://schemas.openxmlformats.org/officeDocument/2006/relationships" xmlns:m="http://schemas.openxmlformats.org/officeDocument/2006/math" xmlns:v="urn:schemas-microsoft-com:vml" xmlns:wp14="http://schemas.microsoft.com/office/word/2010/wordprocessingDrawing" xmlns:wp="http://schemas.openxmlformats.org/drawingml/2006/wordprocessingDrawing" xmlns:w10="urn:schemas-microsoft-com:office:word" xmlns:w="http://schemas.openxmlformats.org/wordprocessingml/2006/main" xmlns:w14="http://schemas.microsoft.com/office/word/2010/wordml" xmlns:w15="http://schemas.microsoft.com/office/word/2012/wordml" xmlns:w16cid="http://schemas.microsoft.com/office/word/2016/wordml/cid" xmlns:w16se="http://schemas.microsoft.com/office/word/2015/wordml/symex" xmlns:wpg="http://schemas.microsoft.com/office/word/2010/wordprocessingGroup" xmlns:wpi="http://schemas.microsoft.com/office/word/2010/wordprocessingInk" xmlns:wne="http://schemas.microsoft.com/office/word/2006/wordml" xmlns:wps="http://schemas.microsoft.com/office/word/2010/wordprocessingShape" mc:Ignorable="w14 w15 w16se w16cid wp14">
+  <w15:commentEx w15:paraId="18F0994F" w15:done="0"/>
+  <w15:commentEx w15:paraId="293BF5C3" w15:done="0"/>
+  <w15:commentEx w15:paraId="75A90AB7" w15:done="0"/>
+</w15:commentsEx>
+</file>
+
+<file path=word/commentsIds.xml><?xml version="1.0" encoding="utf-8"?>
+<w16cid:commentsIds xmlns:wpc="http://schemas.microsoft.com/office/word/2010/wordprocessingCanvas" xmlns:cx="http://schemas.microsoft.com/office/drawing/2014/chartex" xmlns:cx1="http://schemas.microsoft.com/office/drawing/2015/9/8/chartex" xmlns:cx2="http://schemas.microsoft.com/office/drawing/2015/10/21/chartex" xmlns:cx3="http://schemas.microsoft.com/office/drawing/2016/5/9/chartex" xmlns:cx4="http://schemas.microsoft.com/office/drawing/2016/5/10/chartex" xmlns:cx5="http://schemas.microsoft.com/office/drawing/2016/5/11/chartex" xmlns:cx6="http://schemas.microsoft.com/office/drawing/2016/5/12/chartex" xmlns:cx7="http://schemas.microsoft.com/office/drawing/2016/5/13/chartex" xmlns:cx8="http://schemas.microsoft.com/office/drawing/2016/5/14/chartex" xmlns:mc="http://schemas.openxmlformats.org/markup-compatibility/2006" xmlns:aink="http://schemas.microsoft.com/office/drawing/2016/ink" xmlns:am3d="http://schemas.microsoft.com/office/drawing/2017/model3d" xmlns:o="urn:schemas-microsoft-com:office:office" xmlns:r="http://schemas.openxmlformats.org/officeDocument/2006/relationships" xmlns:m="http://schemas.openxmlformats.org/officeDocument/2006/math" xmlns:v="urn:schemas-microsoft-com:vml" xmlns:wp14="http://schemas.microsoft.com/office/word/2010/wordprocessingDrawing" xmlns:wp="http://schemas.openxmlformats.org/drawingml/2006/wordprocessingDrawing" xmlns:w10="urn:schemas-microsoft-com:office:word" xmlns:w="http://schemas.openxmlformats.org/wordprocessingml/2006/main" xmlns:w14="http://schemas.microsoft.com/office/word/2010/wordml" xmlns:w15="http://schemas.microsoft.com/office/word/2012/wordml" xmlns:w16cid="http://schemas.microsoft.com/office/word/2016/wordml/cid" xmlns:w16se="http://schemas.microsoft.com/office/word/2015/wordml/symex" xmlns:wpg="http://schemas.microsoft.com/office/word/2010/wordprocessingGroup" xmlns:wpi="http://schemas.microsoft.com/office/word/2010/wordprocessingInk" xmlns:wne="http://schemas.microsoft.com/office/word/2006/wordml" xmlns:wps="http://schemas.microsoft.com/office/word/2010/wordprocessingShape" mc:Ignorable="w14 w15 w16se w16cid wp14">
+  <w16cid:commentId w16cid:paraId="18F0994F" w16cid:durableId="20192F0B"/>
+  <w16cid:commentId w16cid:paraId="293BF5C3" w16cid:durableId="20192F0C"/>
+  <w16cid:commentId w16cid:paraId="75A90AB7" w16cid:durableId="20192F0D"/>
+</w16cid:commentsIds>
+</file>
+
 <file path=word/endnotes.xml><?xml version="1.0" encoding="utf-8"?>
 <w:endnotes xmlns:wpc="http://schemas.microsoft.com/office/word/2010/wordprocessingCanvas" xmlns:cx="http://schemas.microsoft.com/office/drawing/2014/chartex" xmlns:cx1="http://schemas.microsoft.com/office/drawing/2015/9/8/chartex" xmlns:cx2="http://schemas.microsoft.com/office/drawing/2015/10/21/chartex" xmlns:cx3="http://schemas.microsoft.com/office/drawing/2016/5/9/chartex" xmlns:cx4="http://schemas.microsoft.com/office/drawing/2016/5/10/chartex" xmlns:cx5="http://schemas.microsoft.com/office/drawing/2016/5/11/chartex" xmlns:cx6="http://schemas.microsoft.com/office/drawing/2016/5/12/chartex" xmlns:cx7="http://schemas.microsoft.com/office/drawing/2016/5/13/chartex" xmlns:cx8="http://schemas.microsoft.com/office/drawing/2016/5/14/chartex" xmlns:mc="http://schemas.openxmlformats.org/markup-compatibility/2006" xmlns:aink="http://schemas.microsoft.com/office/drawing/2016/ink" xmlns:am3d="http://schemas.microsoft.com/office/drawing/2017/model3d" xmlns:o="urn:schemas-microsoft-com:office:office" xmlns:r="http://schemas.openxmlformats.org/officeDocument/2006/relationships" xmlns:m="http://schemas.openxmlformats.org/officeDocument/2006/math" xmlns:v="urn:schemas-microsoft-com:vml" xmlns:wp14="http://schemas.microsoft.com/office/word/2010/wordprocessingDrawing" xmlns:wp="http://schemas.openxmlformats.org/drawingml/2006/wordprocessingDrawing" xmlns:w10="urn:schemas-microsoft-com:office:word" xmlns:w="http://schemas.openxmlformats.org/wordprocessingml/2006/main" xmlns:w14="http://schemas.microsoft.com/office/word/2010/wordml" xmlns:w15="http://schemas.microsoft.com/office/word/2012/wordml" xmlns:w16cid="http://schemas.microsoft.com/office/word/2016/wordml/cid" xmlns:w16se="http://schemas.microsoft.com/office/word/2015/wordml/symex" xmlns:wpg="http://schemas.microsoft.com/office/word/2010/wordprocessingGroup" xmlns:wpi="http://schemas.microsoft.com/office/word/2010/wordprocessingInk" xmlns:wne="http://schemas.microsoft.com/office/word/2006/wordml" xmlns:wps="http://schemas.microsoft.com/office/word/2010/wordprocessingShape" mc:Ignorable="w14 w15 w16se w16cid wp14">
   <w:endnote w:type="separator" w:id="-1">
@@ -2701,16 +2872,6 @@
 </file>
 
 <file path=word/footer1.xml><?xml version="1.0" encoding="utf-8"?>
-<w:ftr xmlns:wpc="http://schemas.microsoft.com/office/word/2010/wordprocessingCanvas" xmlns:cx="http://schemas.microsoft.com/office/drawing/2014/chartex" xmlns:cx1="http://schemas.microsoft.com/office/drawing/2015/9/8/chartex" xmlns:cx2="http://schemas.microsoft.com/office/drawing/2015/10/21/chartex" xmlns:cx3="http://schemas.microsoft.com/office/drawing/2016/5/9/chartex" xmlns:cx4="http://schemas.microsoft.com/office/drawing/2016/5/10/chartex" xmlns:cx5="http://schemas.microsoft.com/office/drawing/2016/5/11/chartex" xmlns:cx6="http://schemas.microsoft.com/office/drawing/2016/5/12/chartex" xmlns:cx7="http://schemas.microsoft.com/office/drawing/2016/5/13/chartex" xmlns:cx8="http://schemas.microsoft.com/office/drawing/2016/5/14/chartex" xmlns:mc="http://schemas.openxmlformats.org/markup-compatibility/2006" xmlns:aink="http://schemas.microsoft.com/office/drawing/2016/ink" xmlns:am3d="http://schemas.microsoft.com/office/drawing/2017/model3d" xmlns:o="urn:schemas-microsoft-com:office:office" xmlns:r="http://schemas.openxmlformats.org/officeDocument/2006/relationships" xmlns:m="http://schemas.openxmlformats.org/officeDocument/2006/math" xmlns:v="urn:schemas-microsoft-com:vml" xmlns:wp14="http://schemas.microsoft.com/office/word/2010/wordprocessingDrawing" xmlns:wp="http://schemas.openxmlformats.org/drawingml/2006/wordprocessingDrawing" xmlns:w10="urn:schemas-microsoft-com:office:word" xmlns:w="http://schemas.openxmlformats.org/wordprocessingml/2006/main" xmlns:w14="http://schemas.microsoft.com/office/word/2010/wordml" xmlns:w15="http://schemas.microsoft.com/office/word/2012/wordml" xmlns:w16cid="http://schemas.microsoft.com/office/word/2016/wordml/cid" xmlns:w16se="http://schemas.microsoft.com/office/word/2015/wordml/symex" xmlns:wpg="http://schemas.microsoft.com/office/word/2010/wordprocessingGroup" xmlns:wpi="http://schemas.microsoft.com/office/word/2010/wordprocessingInk" xmlns:wne="http://schemas.microsoft.com/office/word/2006/wordml" xmlns:wps="http://schemas.microsoft.com/office/word/2010/wordprocessingShape" mc:Ignorable="w14 w15 w16se w16cid wp14">
-  <w:p>
-    <w:pPr>
-      <w:pStyle w:val="Footer"/>
-    </w:pPr>
-  </w:p>
-</w:ftr>
-</file>
-
-<file path=word/footer2.xml><?xml version="1.0" encoding="utf-8"?>
 <w:ftr xmlns:wpc="http://schemas.microsoft.com/office/word/2010/wordprocessingCanvas" xmlns:cx="http://schemas.microsoft.com/office/drawing/2014/chartex" xmlns:cx1="http://schemas.microsoft.com/office/drawing/2015/9/8/chartex" xmlns:cx2="http://schemas.microsoft.com/office/drawing/2015/10/21/chartex" xmlns:cx3="http://schemas.microsoft.com/office/drawing/2016/5/9/chartex" xmlns:cx4="http://schemas.microsoft.com/office/drawing/2016/5/10/chartex" xmlns:cx5="http://schemas.microsoft.com/office/drawing/2016/5/11/chartex" xmlns:cx6="http://schemas.microsoft.com/office/drawing/2016/5/12/chartex" xmlns:cx7="http://schemas.microsoft.com/office/drawing/2016/5/13/chartex" xmlns:cx8="http://schemas.microsoft.com/office/drawing/2016/5/14/chartex" xmlns:mc="http://schemas.openxmlformats.org/markup-compatibility/2006" xmlns:aink="http://schemas.microsoft.com/office/drawing/2016/ink" xmlns:am3d="http://schemas.microsoft.com/office/drawing/2017/model3d" xmlns:o="urn:schemas-microsoft-com:office:office" xmlns:r="http://schemas.openxmlformats.org/officeDocument/2006/relationships" xmlns:m="http://schemas.openxmlformats.org/officeDocument/2006/math" xmlns:v="urn:schemas-microsoft-com:vml" xmlns:wp14="http://schemas.microsoft.com/office/word/2010/wordprocessingDrawing" xmlns:wp="http://schemas.openxmlformats.org/drawingml/2006/wordprocessingDrawing" xmlns:w10="urn:schemas-microsoft-com:office:word" xmlns:w="http://schemas.openxmlformats.org/wordprocessingml/2006/main" xmlns:w14="http://schemas.microsoft.com/office/word/2010/wordml" xmlns:w15="http://schemas.microsoft.com/office/word/2012/wordml" xmlns:w16cid="http://schemas.microsoft.com/office/word/2016/wordml/cid" xmlns:w16se="http://schemas.microsoft.com/office/word/2015/wordml/symex" xmlns:wpg="http://schemas.microsoft.com/office/word/2010/wordprocessingGroup" xmlns:wpi="http://schemas.microsoft.com/office/word/2010/wordprocessingInk" xmlns:wne="http://schemas.microsoft.com/office/word/2006/wordml" xmlns:wps="http://schemas.microsoft.com/office/word/2010/wordprocessingShape" mc:Ignorable="w14 w15 w16se w16cid wp14">
   <w:p>
     <w:pPr>
@@ -2770,7 +2931,7 @@
         <w:sz w:val="18"/>
         <w:szCs w:val="18"/>
       </w:rPr>
-      <w:t>5</w:t>
+      <w:t>9</w:t>
     </w:r>
     <w:r>
       <w:rPr>
@@ -2783,7 +2944,7 @@
 </w:ftr>
 </file>
 
-<file path=word/footer3.xml><?xml version="1.0" encoding="utf-8"?>
+<file path=word/footer2.xml><?xml version="1.0" encoding="utf-8"?>
 <w:ftr xmlns:wpc="http://schemas.microsoft.com/office/word/2010/wordprocessingCanvas" xmlns:cx="http://schemas.microsoft.com/office/drawing/2014/chartex" xmlns:cx1="http://schemas.microsoft.com/office/drawing/2015/9/8/chartex" xmlns:cx2="http://schemas.microsoft.com/office/drawing/2015/10/21/chartex" xmlns:cx3="http://schemas.microsoft.com/office/drawing/2016/5/9/chartex" xmlns:cx4="http://schemas.microsoft.com/office/drawing/2016/5/10/chartex" xmlns:cx5="http://schemas.microsoft.com/office/drawing/2016/5/11/chartex" xmlns:cx6="http://schemas.microsoft.com/office/drawing/2016/5/12/chartex" xmlns:cx7="http://schemas.microsoft.com/office/drawing/2016/5/13/chartex" xmlns:cx8="http://schemas.microsoft.com/office/drawing/2016/5/14/chartex" xmlns:mc="http://schemas.openxmlformats.org/markup-compatibility/2006" xmlns:aink="http://schemas.microsoft.com/office/drawing/2016/ink" xmlns:am3d="http://schemas.microsoft.com/office/drawing/2017/model3d" xmlns:o="urn:schemas-microsoft-com:office:office" xmlns:r="http://schemas.openxmlformats.org/officeDocument/2006/relationships" xmlns:m="http://schemas.openxmlformats.org/officeDocument/2006/math" xmlns:v="urn:schemas-microsoft-com:vml" xmlns:wp14="http://schemas.microsoft.com/office/word/2010/wordprocessingDrawing" xmlns:wp="http://schemas.openxmlformats.org/drawingml/2006/wordprocessingDrawing" xmlns:w10="urn:schemas-microsoft-com:office:word" xmlns:w="http://schemas.openxmlformats.org/wordprocessingml/2006/main" xmlns:w14="http://schemas.microsoft.com/office/word/2010/wordml" xmlns:w15="http://schemas.microsoft.com/office/word/2012/wordml" xmlns:w16cid="http://schemas.microsoft.com/office/word/2016/wordml/cid" xmlns:w16se="http://schemas.microsoft.com/office/word/2015/wordml/symex" xmlns:wpg="http://schemas.microsoft.com/office/word/2010/wordprocessingGroup" xmlns:wpi="http://schemas.microsoft.com/office/word/2010/wordprocessingInk" xmlns:wne="http://schemas.microsoft.com/office/word/2006/wordml" xmlns:wps="http://schemas.microsoft.com/office/word/2010/wordprocessingShape" mc:Ignorable="w14 w15 w16se w16cid wp14">
   <w:p>
     <w:pPr>
@@ -2850,7 +3011,7 @@
         <w:sz w:val="16"/>
         <w:szCs w:val="16"/>
       </w:rPr>
-      <w:t>8</w:t>
+      <w:t>9</w:t>
     </w:r>
     <w:r>
       <w:rPr>
@@ -6039,6 +6200,14 @@
     <w:abstractNumId w:val="12"/>
   </w:num>
 </w:numbering>
+</file>
+
+<file path=word/people.xml><?xml version="1.0" encoding="utf-8"?>
+<w15:people xmlns:wpc="http://schemas.microsoft.com/office/word/2010/wordprocessingCanvas" xmlns:cx="http://schemas.microsoft.com/office/drawing/2014/chartex" xmlns:cx1="http://schemas.microsoft.com/office/drawing/2015/9/8/chartex" xmlns:cx2="http://schemas.microsoft.com/office/drawing/2015/10/21/chartex" xmlns:cx3="http://schemas.microsoft.com/office/drawing/2016/5/9/chartex" xmlns:cx4="http://schemas.microsoft.com/office/drawing/2016/5/10/chartex" xmlns:cx5="http://schemas.microsoft.com/office/drawing/2016/5/11/chartex" xmlns:cx6="http://schemas.microsoft.com/office/drawing/2016/5/12/chartex" xmlns:cx7="http://schemas.microsoft.com/office/drawing/2016/5/13/chartex" xmlns:cx8="http://schemas.microsoft.com/office/drawing/2016/5/14/chartex" xmlns:mc="http://schemas.openxmlformats.org/markup-compatibility/2006" xmlns:aink="http://schemas.microsoft.com/office/drawing/2016/ink" xmlns:am3d="http://schemas.microsoft.com/office/drawing/2017/model3d" xmlns:o="urn:schemas-microsoft-com:office:office" xmlns:r="http://schemas.openxmlformats.org/officeDocument/2006/relationships" xmlns:m="http://schemas.openxmlformats.org/officeDocument/2006/math" xmlns:v="urn:schemas-microsoft-com:vml" xmlns:wp14="http://schemas.microsoft.com/office/word/2010/wordprocessingDrawing" xmlns:wp="http://schemas.openxmlformats.org/drawingml/2006/wordprocessingDrawing" xmlns:w10="urn:schemas-microsoft-com:office:word" xmlns:w="http://schemas.openxmlformats.org/wordprocessingml/2006/main" xmlns:w14="http://schemas.microsoft.com/office/word/2010/wordml" xmlns:w15="http://schemas.microsoft.com/office/word/2012/wordml" xmlns:w16cid="http://schemas.microsoft.com/office/word/2016/wordml/cid" xmlns:w16se="http://schemas.microsoft.com/office/word/2015/wordml/symex" xmlns:wpg="http://schemas.microsoft.com/office/word/2010/wordprocessingGroup" xmlns:wpi="http://schemas.microsoft.com/office/word/2010/wordprocessingInk" xmlns:wne="http://schemas.microsoft.com/office/word/2006/wordml" xmlns:wps="http://schemas.microsoft.com/office/word/2010/wordprocessingShape" mc:Ignorable="w14 w15 w16se w16cid wp14">
+  <w15:person w15:author="Robert Govoni">
+    <w15:presenceInfo w15:providerId="Windows Live" w15:userId="39277c458419b9e7"/>
+  </w15:person>
+</w15:people>
 </file>
 
 <file path=word/styles.xml><?xml version="1.0" encoding="utf-8"?>
@@ -6538,6 +6707,7 @@
   <w:style w:type="character" w:default="1" w:styleId="DefaultParagraphFont">
     <w:name w:val="Default Paragraph Font"/>
     <w:uiPriority w:val="1"/>
+    <w:semiHidden/>
     <w:unhideWhenUsed/>
   </w:style>
   <w:style w:type="table" w:default="1" w:styleId="TableNormal">
@@ -7394,7 +7564,7 @@
 </file>
 
 <file path=customXml/itemProps1.xml><?xml version="1.0" encoding="utf-8"?>
-<ds:datastoreItem xmlns:ds="http://schemas.openxmlformats.org/officeDocument/2006/customXml" ds:itemID="{296D07E7-6BF7-D646-8CBE-66287E6C4EBF}">
+<ds:datastoreItem xmlns:ds="http://schemas.openxmlformats.org/officeDocument/2006/customXml" ds:itemID="{42F28F1E-092E-DB43-BF51-936BDC715649}">
   <ds:schemaRefs>
     <ds:schemaRef ds:uri="http://schemas.openxmlformats.org/officeDocument/2006/bibliography"/>
   </ds:schemaRefs>

</xml_diff>